<commit_message>
added changes to word file with data flow diagram and changes to UI
</commit_message>
<xml_diff>
--- a/Blood Bank.docx
+++ b/Blood Bank.docx
@@ -71,7 +71,23 @@
       </w:r>
       <w:proofErr w:type="spellEnd"/>
       <w:r>
-        <w:t xml:space="preserve"> blood transfusions. Approximately 32,000 pints of blood are used each day in the United States. Every three seconds someone needs blood, with the casualties spiking up due to lack of blood pints, it's high time a tech enabled community based product helps to solve this alarming issue. A community based blood bank application involving all people and Hospitals in a community to tackle emergency situations</w:t>
+        <w:t xml:space="preserve"> blood transfusions. Approximately 32,000 pints of blood are used each day in the United States. Every three seconds someone needs blood, with the casualties spiking up due to lack of blood pints, it's high time a tech enabled </w:t>
+      </w:r>
+      <w:proofErr w:type="gramStart"/>
+      <w:r>
+        <w:t>community based</w:t>
+      </w:r>
+      <w:proofErr w:type="gramEnd"/>
+      <w:r>
+        <w:t xml:space="preserve"> product helps to solve this alarming issue. A </w:t>
+      </w:r>
+      <w:proofErr w:type="gramStart"/>
+      <w:r>
+        <w:t>community based</w:t>
+      </w:r>
+      <w:proofErr w:type="gramEnd"/>
+      <w:r>
+        <w:t xml:space="preserve"> blood bank application involving all people and Hospitals in a community to tackle emergency situations</w:t>
       </w:r>
     </w:p>
     <w:p>
@@ -138,7 +154,25 @@
           <w:szCs w:val="21"/>
           <w:highlight w:val="white"/>
         </w:rPr>
-        <w:t>The value proposition lies in addressing the decline in blood donations by facilitating quick and efficient communication between donors and hospitals. This not only benefits the general public by saving lives but also enhances hospitals ability to serve their patients effectively.</w:t>
+        <w:t xml:space="preserve">The value proposition lies in addressing the decline in blood donations by facilitating quick and efficient communication between donors and hospitals. This not only benefits the general public by saving lives but also enhances </w:t>
+      </w:r>
+      <w:proofErr w:type="gramStart"/>
+      <w:r>
+        <w:rPr>
+          <w:sz w:val="21"/>
+          <w:szCs w:val="21"/>
+          <w:highlight w:val="white"/>
+        </w:rPr>
+        <w:t>hospitals</w:t>
+      </w:r>
+      <w:proofErr w:type="gramEnd"/>
+      <w:r>
+        <w:rPr>
+          <w:sz w:val="21"/>
+          <w:szCs w:val="21"/>
+          <w:highlight w:val="white"/>
+        </w:rPr>
+        <w:t xml:space="preserve"> ability to serve their patients effectively.</w:t>
       </w:r>
     </w:p>
     <w:p>
@@ -237,6 +271,7 @@
         <w:t xml:space="preserve">Primary Target Audience - General Public: People from all age groups and across the board with a commitment of being blood donors daily or during </w:t>
       </w:r>
       <w:proofErr w:type="spellStart"/>
+      <w:proofErr w:type="gramStart"/>
       <w:r>
         <w:rPr>
           <w:sz w:val="21"/>
@@ -246,6 +281,7 @@
         <w:t>emergencies.This</w:t>
       </w:r>
       <w:proofErr w:type="spellEnd"/>
+      <w:proofErr w:type="gramEnd"/>
       <w:r>
         <w:rPr>
           <w:sz w:val="21"/>
@@ -457,7 +493,23 @@
           <w:szCs w:val="21"/>
           <w:highlight w:val="white"/>
         </w:rPr>
-        <w:t>Blood Donation Drives: They can use the app for  purposes to launch their campaigns, seek donations, and organize pick up appointments for the kind-hearted contributors.</w:t>
+        <w:t xml:space="preserve">Blood Donation Drives: They can use the app </w:t>
+      </w:r>
+      <w:r>
+        <w:rPr>
+          <w:sz w:val="21"/>
+          <w:szCs w:val="21"/>
+          <w:highlight w:val="white"/>
+        </w:rPr>
+        <w:t>for purposes</w:t>
+      </w:r>
+      <w:r>
+        <w:rPr>
+          <w:sz w:val="21"/>
+          <w:szCs w:val="21"/>
+          <w:highlight w:val="white"/>
+        </w:rPr>
+        <w:t xml:space="preserve"> to launch their campaigns, seek donations, and organize pick up appointments for the kind-hearted contributors.</w:t>
       </w:r>
     </w:p>
     <w:p>
@@ -1439,7 +1491,13 @@
         <w:rPr>
           <w:i/>
         </w:rPr>
-        <w:t>Users : people</w:t>
+        <w:t>Users:</w:t>
+      </w:r>
+      <w:r>
+        <w:rPr>
+          <w:i/>
+        </w:rPr>
+        <w:t xml:space="preserve"> people</w:t>
       </w:r>
     </w:p>
     <w:p>
@@ -1551,7 +1609,13 @@
         <w:rPr>
           <w:i/>
         </w:rPr>
-        <w:t>User : hospitals</w:t>
+        <w:t>User:</w:t>
+      </w:r>
+      <w:r>
+        <w:rPr>
+          <w:i/>
+        </w:rPr>
+        <w:t xml:space="preserve"> hospitals</w:t>
       </w:r>
     </w:p>
     <w:p>
@@ -1593,7 +1657,35 @@
         <w:rPr>
           <w:i/>
         </w:rPr>
-        <w:t>Request for blood group,(sends notifications to all nearby donors)</w:t>
+        <w:t xml:space="preserve">Request for blood </w:t>
+      </w:r>
+      <w:proofErr w:type="gramStart"/>
+      <w:r>
+        <w:rPr>
+          <w:i/>
+        </w:rPr>
+        <w:t>group,(</w:t>
+      </w:r>
+      <w:proofErr w:type="gramEnd"/>
+      <w:r>
+        <w:rPr>
+          <w:i/>
+        </w:rPr>
+        <w:t>sends notifications to all nearby donors)</w:t>
+      </w:r>
+    </w:p>
+    <w:p>
+      <w:pPr>
+        <w:spacing w:before="240" w:after="240"/>
+        <w:rPr>
+          <w:i/>
+        </w:rPr>
+      </w:pPr>
+      <w:r>
+        <w:rPr>
+          <w:i/>
+        </w:rPr>
+        <w:t>Filter based on Location and Blood groups to send bulk requests</w:t>
       </w:r>
     </w:p>
     <w:p>
@@ -1621,8 +1713,56 @@
         <w:rPr>
           <w:i/>
         </w:rPr>
+        <w:lastRenderedPageBreak/>
         <w:t xml:space="preserve"> </w:t>
       </w:r>
+      <w:r>
+        <w:rPr>
+          <w:i/>
+          <w:noProof/>
+        </w:rPr>
+        <w:drawing>
+          <wp:inline distT="0" distB="0" distL="0" distR="0" wp14:anchorId="1541204D" wp14:editId="485E129A">
+            <wp:extent cx="5300560" cy="3360420"/>
+            <wp:effectExtent l="0" t="0" r="0" b="0"/>
+            <wp:docPr id="2057112727" name="Picture 4"/>
+            <wp:cNvGraphicFramePr>
+              <a:graphicFrameLocks xmlns:a="http://schemas.openxmlformats.org/drawingml/2006/main" noChangeAspect="1"/>
+            </wp:cNvGraphicFramePr>
+            <a:graphic xmlns:a="http://schemas.openxmlformats.org/drawingml/2006/main">
+              <a:graphicData uri="http://schemas.openxmlformats.org/drawingml/2006/picture">
+                <pic:pic xmlns:pic="http://schemas.openxmlformats.org/drawingml/2006/picture">
+                  <pic:nvPicPr>
+                    <pic:cNvPr id="2057112727" name="Picture 2057112727"/>
+                    <pic:cNvPicPr/>
+                  </pic:nvPicPr>
+                  <pic:blipFill>
+                    <a:blip r:embed="rId5">
+                      <a:extLst>
+                        <a:ext uri="{28A0092B-C50C-407E-A947-70E740481C1C}">
+                          <a14:useLocalDpi xmlns:a14="http://schemas.microsoft.com/office/drawing/2010/main" val="0"/>
+                        </a:ext>
+                      </a:extLst>
+                    </a:blip>
+                    <a:stretch>
+                      <a:fillRect/>
+                    </a:stretch>
+                  </pic:blipFill>
+                  <pic:spPr>
+                    <a:xfrm>
+                      <a:off x="0" y="0"/>
+                      <a:ext cx="5315916" cy="3370155"/>
+                    </a:xfrm>
+                    <a:prstGeom prst="rect">
+                      <a:avLst/>
+                    </a:prstGeom>
+                  </pic:spPr>
+                </pic:pic>
+              </a:graphicData>
+            </a:graphic>
+          </wp:inline>
+        </w:drawing>
+      </w:r>
     </w:p>
     <w:p>
       <w:pPr>
@@ -1637,30 +1777,6 @@
         </w:rPr>
         <w:t xml:space="preserve"> </w:t>
       </w:r>
-    </w:p>
-    <w:p>
-      <w:pPr>
-        <w:spacing w:before="240" w:after="240"/>
-        <w:rPr>
-          <w:i/>
-        </w:rPr>
-      </w:pPr>
-    </w:p>
-    <w:p>
-      <w:pPr>
-        <w:spacing w:before="240" w:after="240"/>
-        <w:rPr>
-          <w:i/>
-        </w:rPr>
-      </w:pPr>
-    </w:p>
-    <w:p>
-      <w:pPr>
-        <w:spacing w:before="240" w:after="240"/>
-        <w:rPr>
-          <w:i/>
-        </w:rPr>
-      </w:pPr>
     </w:p>
     <w:p>
       <w:pPr>
@@ -1718,7 +1834,21 @@
         <w:rPr>
           <w:i/>
         </w:rPr>
-        <w:t>Initial Screen, Login , Signup:</w:t>
+        <w:t xml:space="preserve">Initial Screen, </w:t>
+      </w:r>
+      <w:proofErr w:type="gramStart"/>
+      <w:r>
+        <w:rPr>
+          <w:i/>
+        </w:rPr>
+        <w:t>Login ,</w:t>
+      </w:r>
+      <w:proofErr w:type="gramEnd"/>
+      <w:r>
+        <w:rPr>
+          <w:i/>
+        </w:rPr>
+        <w:t xml:space="preserve"> Signup:</w:t>
       </w:r>
     </w:p>
     <w:p>
@@ -1734,9 +1864,9 @@
           <w:noProof/>
         </w:rPr>
         <w:drawing>
-          <wp:inline distT="114300" distB="114300" distL="114300" distR="114300" wp14:anchorId="5FBBB7D6" wp14:editId="3F888501">
-            <wp:extent cx="3793740" cy="2133084"/>
-            <wp:effectExtent l="0" t="0" r="0" b="0"/>
+          <wp:inline distT="114300" distB="114300" distL="114300" distR="114300" wp14:anchorId="5FBBB7D6" wp14:editId="02B8B9C0">
+            <wp:extent cx="4343400" cy="2506980"/>
+            <wp:effectExtent l="0" t="0" r="0" b="7620"/>
             <wp:docPr id="5" name="image5.png"/>
             <wp:cNvGraphicFramePr/>
             <a:graphic xmlns:a="http://schemas.openxmlformats.org/drawingml/2006/main">
@@ -1744,91 +1874,6 @@
                 <pic:pic xmlns:pic="http://schemas.openxmlformats.org/drawingml/2006/picture">
                   <pic:nvPicPr>
                     <pic:cNvPr id="0" name="image5.png"/>
-                    <pic:cNvPicPr preferRelativeResize="0"/>
-                  </pic:nvPicPr>
-                  <pic:blipFill>
-                    <a:blip r:embed="rId5"/>
-                    <a:srcRect/>
-                    <a:stretch>
-                      <a:fillRect/>
-                    </a:stretch>
-                  </pic:blipFill>
-                  <pic:spPr>
-                    <a:xfrm>
-                      <a:off x="0" y="0"/>
-                      <a:ext cx="3793740" cy="2133084"/>
-                    </a:xfrm>
-                    <a:prstGeom prst="rect">
-                      <a:avLst/>
-                    </a:prstGeom>
-                    <a:ln/>
-                  </pic:spPr>
-                </pic:pic>
-              </a:graphicData>
-            </a:graphic>
-          </wp:inline>
-        </w:drawing>
-      </w:r>
-    </w:p>
-    <w:p>
-      <w:pPr>
-        <w:spacing w:before="240" w:after="240"/>
-        <w:rPr>
-          <w:i/>
-        </w:rPr>
-      </w:pPr>
-    </w:p>
-    <w:p>
-      <w:pPr>
-        <w:spacing w:before="240" w:after="240"/>
-        <w:rPr>
-          <w:i/>
-        </w:rPr>
-      </w:pPr>
-      <w:r>
-        <w:rPr>
-          <w:i/>
-        </w:rPr>
-        <w:t>Home screen &amp; nav bar</w:t>
-      </w:r>
-    </w:p>
-    <w:p>
-      <w:pPr>
-        <w:spacing w:before="240" w:after="240"/>
-        <w:rPr>
-          <w:i/>
-        </w:rPr>
-      </w:pPr>
-      <w:r>
-        <w:rPr>
-          <w:i/>
-        </w:rPr>
-        <w:t xml:space="preserve">Includes events, event card, </w:t>
-      </w:r>
-    </w:p>
-    <w:p>
-      <w:pPr>
-        <w:spacing w:before="240" w:after="240"/>
-        <w:rPr>
-          <w:i/>
-        </w:rPr>
-      </w:pPr>
-      <w:r>
-        <w:rPr>
-          <w:i/>
-          <w:noProof/>
-        </w:rPr>
-        <w:drawing>
-          <wp:inline distT="114300" distB="114300" distL="114300" distR="114300" wp14:anchorId="73633F4B" wp14:editId="41800879">
-            <wp:extent cx="4519613" cy="2542282"/>
-            <wp:effectExtent l="0" t="0" r="0" b="0"/>
-            <wp:docPr id="4" name="image1.png"/>
-            <wp:cNvGraphicFramePr/>
-            <a:graphic xmlns:a="http://schemas.openxmlformats.org/drawingml/2006/main">
-              <a:graphicData uri="http://schemas.openxmlformats.org/drawingml/2006/picture">
-                <pic:pic xmlns:pic="http://schemas.openxmlformats.org/drawingml/2006/picture">
-                  <pic:nvPicPr>
-                    <pic:cNvPr id="0" name="image1.png"/>
                     <pic:cNvPicPr preferRelativeResize="0"/>
                   </pic:nvPicPr>
                   <pic:blipFill>
@@ -1841,7 +1886,7 @@
                   <pic:spPr>
                     <a:xfrm>
                       <a:off x="0" y="0"/>
-                      <a:ext cx="4519613" cy="2542282"/>
+                      <a:ext cx="4343688" cy="2507146"/>
                     </a:xfrm>
                     <a:prstGeom prst="rect">
                       <a:avLst/>
@@ -1870,6 +1915,102 @@
           <w:i/>
         </w:rPr>
       </w:pPr>
+      <w:r>
+        <w:rPr>
+          <w:i/>
+        </w:rPr>
+        <w:t>Home screen &amp; nav bar</w:t>
+      </w:r>
+    </w:p>
+    <w:p>
+      <w:pPr>
+        <w:spacing w:before="240" w:after="240"/>
+        <w:rPr>
+          <w:i/>
+        </w:rPr>
+      </w:pPr>
+      <w:r>
+        <w:rPr>
+          <w:i/>
+        </w:rPr>
+        <w:t xml:space="preserve">Includes events, event card, </w:t>
+      </w:r>
+      <w:r>
+        <w:rPr>
+          <w:i/>
+        </w:rPr>
+        <w:t>Active blood donation requests from hospitals based on the logged in user’s blood group</w:t>
+      </w:r>
+    </w:p>
+    <w:p>
+      <w:pPr>
+        <w:spacing w:before="240" w:after="240"/>
+        <w:rPr>
+          <w:i/>
+        </w:rPr>
+      </w:pPr>
+      <w:r>
+        <w:rPr>
+          <w:i/>
+          <w:noProof/>
+        </w:rPr>
+        <w:drawing>
+          <wp:inline distT="0" distB="0" distL="0" distR="0" wp14:anchorId="4F25A18A" wp14:editId="71F6137F">
+            <wp:extent cx="3749040" cy="2072640"/>
+            <wp:effectExtent l="0" t="0" r="3810" b="3810"/>
+            <wp:docPr id="1991635006" name="Picture 1"/>
+            <wp:cNvGraphicFramePr>
+              <a:graphicFrameLocks xmlns:a="http://schemas.openxmlformats.org/drawingml/2006/main" noChangeAspect="1"/>
+            </wp:cNvGraphicFramePr>
+            <a:graphic xmlns:a="http://schemas.openxmlformats.org/drawingml/2006/main">
+              <a:graphicData uri="http://schemas.openxmlformats.org/drawingml/2006/picture">
+                <pic:pic xmlns:pic="http://schemas.openxmlformats.org/drawingml/2006/picture">
+                  <pic:nvPicPr>
+                    <pic:cNvPr id="1991635006" name="Picture 1991635006"/>
+                    <pic:cNvPicPr/>
+                  </pic:nvPicPr>
+                  <pic:blipFill rotWithShape="1">
+                    <a:blip r:embed="rId7" cstate="print">
+                      <a:extLst>
+                        <a:ext uri="{28A0092B-C50C-407E-A947-70E740481C1C}">
+                          <a14:useLocalDpi xmlns:a14="http://schemas.microsoft.com/office/drawing/2010/main" val="0"/>
+                        </a:ext>
+                      </a:extLst>
+                    </a:blip>
+                    <a:srcRect l="25769" t="24160" r="11154" b="13846"/>
+                    <a:stretch/>
+                  </pic:blipFill>
+                  <pic:spPr bwMode="auto">
+                    <a:xfrm>
+                      <a:off x="0" y="0"/>
+                      <a:ext cx="3749040" cy="2072640"/>
+                    </a:xfrm>
+                    <a:prstGeom prst="rect">
+                      <a:avLst/>
+                    </a:prstGeom>
+                    <a:ln>
+                      <a:noFill/>
+                    </a:ln>
+                    <a:extLst>
+                      <a:ext uri="{53640926-AAD7-44D8-BBD7-CCE9431645EC}">
+                        <a14:shadowObscured xmlns:a14="http://schemas.microsoft.com/office/drawing/2010/main"/>
+                      </a:ext>
+                    </a:extLst>
+                  </pic:spPr>
+                </pic:pic>
+              </a:graphicData>
+            </a:graphic>
+          </wp:inline>
+        </w:drawing>
+      </w:r>
+    </w:p>
+    <w:p>
+      <w:pPr>
+        <w:spacing w:before="240" w:after="240"/>
+        <w:rPr>
+          <w:i/>
+        </w:rPr>
+      </w:pPr>
     </w:p>
     <w:p>
       <w:pPr>
@@ -1897,7 +2038,6 @@
           <w:i/>
           <w:noProof/>
         </w:rPr>
-        <w:lastRenderedPageBreak/>
         <w:drawing>
           <wp:inline distT="114300" distB="114300" distL="114300" distR="114300" wp14:anchorId="67D1D6E8" wp14:editId="782E7106">
             <wp:extent cx="5362955" cy="3016662"/>
@@ -1912,7 +2052,7 @@
                     <pic:cNvPicPr preferRelativeResize="0"/>
                   </pic:nvPicPr>
                   <pic:blipFill>
-                    <a:blip r:embed="rId7"/>
+                    <a:blip r:embed="rId8"/>
                     <a:srcRect/>
                     <a:stretch>
                       <a:fillRect/>
@@ -1942,10 +2082,35 @@
           <w:i/>
         </w:rPr>
       </w:pPr>
-      <w:r>
-        <w:rPr>
-          <w:i/>
-        </w:rPr>
+    </w:p>
+    <w:p>
+      <w:pPr>
+        <w:spacing w:before="240" w:after="240"/>
+        <w:rPr>
+          <w:i/>
+        </w:rPr>
+      </w:pPr>
+    </w:p>
+    <w:p>
+      <w:pPr>
+        <w:spacing w:before="240" w:after="240"/>
+        <w:rPr>
+          <w:i/>
+        </w:rPr>
+      </w:pPr>
+    </w:p>
+    <w:p>
+      <w:pPr>
+        <w:spacing w:before="240" w:after="240"/>
+        <w:rPr>
+          <w:i/>
+        </w:rPr>
+      </w:pPr>
+      <w:r>
+        <w:rPr>
+          <w:i/>
+        </w:rPr>
+        <w:lastRenderedPageBreak/>
         <w:t>See stats and facts, Donate option</w:t>
       </w:r>
     </w:p>
@@ -1975,7 +2140,7 @@
                     <pic:cNvPicPr preferRelativeResize="0"/>
                   </pic:nvPicPr>
                   <pic:blipFill>
-                    <a:blip r:embed="rId8"/>
+                    <a:blip r:embed="rId9"/>
                     <a:srcRect/>
                     <a:stretch>
                       <a:fillRect/>
@@ -2031,7 +2196,19 @@
         <w:rPr>
           <w:i/>
         </w:rPr>
-        <w:t>Update profile , Donate option</w:t>
+        <w:t xml:space="preserve">Update </w:t>
+      </w:r>
+      <w:r>
+        <w:rPr>
+          <w:i/>
+        </w:rPr>
+        <w:t>profile,</w:t>
+      </w:r>
+      <w:r>
+        <w:rPr>
+          <w:i/>
+        </w:rPr>
+        <w:t xml:space="preserve"> Donate option</w:t>
       </w:r>
     </w:p>
     <w:p>
@@ -2046,7 +2223,6 @@
           <w:i/>
           <w:noProof/>
         </w:rPr>
-        <w:lastRenderedPageBreak/>
         <w:drawing>
           <wp:inline distT="114300" distB="114300" distL="114300" distR="114300" wp14:anchorId="60C888A5" wp14:editId="082F1EDA">
             <wp:extent cx="5943600" cy="3340100"/>
@@ -2058,69 +2234,6 @@
                 <pic:pic xmlns:pic="http://schemas.openxmlformats.org/drawingml/2006/picture">
                   <pic:nvPicPr>
                     <pic:cNvPr id="0" name="image6.png"/>
-                    <pic:cNvPicPr preferRelativeResize="0"/>
-                  </pic:nvPicPr>
-                  <pic:blipFill>
-                    <a:blip r:embed="rId9"/>
-                    <a:srcRect/>
-                    <a:stretch>
-                      <a:fillRect/>
-                    </a:stretch>
-                  </pic:blipFill>
-                  <pic:spPr>
-                    <a:xfrm>
-                      <a:off x="0" y="0"/>
-                      <a:ext cx="5943600" cy="3340100"/>
-                    </a:xfrm>
-                    <a:prstGeom prst="rect">
-                      <a:avLst/>
-                    </a:prstGeom>
-                    <a:ln/>
-                  </pic:spPr>
-                </pic:pic>
-              </a:graphicData>
-            </a:graphic>
-          </wp:inline>
-        </w:drawing>
-      </w:r>
-    </w:p>
-    <w:p>
-      <w:pPr>
-        <w:spacing w:before="240" w:after="240"/>
-        <w:rPr>
-          <w:i/>
-        </w:rPr>
-      </w:pPr>
-      <w:r>
-        <w:rPr>
-          <w:i/>
-        </w:rPr>
-        <w:t>See donor list, send request to donors for blood donations.</w:t>
-      </w:r>
-    </w:p>
-    <w:p>
-      <w:pPr>
-        <w:spacing w:before="240" w:after="240"/>
-        <w:rPr>
-          <w:i/>
-        </w:rPr>
-      </w:pPr>
-      <w:r>
-        <w:rPr>
-          <w:i/>
-          <w:noProof/>
-        </w:rPr>
-        <w:drawing>
-          <wp:inline distT="114300" distB="114300" distL="114300" distR="114300" wp14:anchorId="12BF3CCF" wp14:editId="4D8C79BC">
-            <wp:extent cx="5943600" cy="3340100"/>
-            <wp:effectExtent l="0" t="0" r="0" b="0"/>
-            <wp:docPr id="2" name="image3.png"/>
-            <wp:cNvGraphicFramePr/>
-            <a:graphic xmlns:a="http://schemas.openxmlformats.org/drawingml/2006/main">
-              <a:graphicData uri="http://schemas.openxmlformats.org/drawingml/2006/picture">
-                <pic:pic xmlns:pic="http://schemas.openxmlformats.org/drawingml/2006/picture">
-                  <pic:nvPicPr>
-                    <pic:cNvPr id="0" name="image3.png"/>
                     <pic:cNvPicPr preferRelativeResize="0"/>
                   </pic:nvPicPr>
                   <pic:blipFill>
@@ -2149,6 +2262,97 @@
     </w:p>
     <w:p>
       <w:pPr>
+        <w:spacing w:before="240" w:after="240"/>
+        <w:rPr>
+          <w:i/>
+        </w:rPr>
+      </w:pPr>
+      <w:r>
+        <w:rPr>
+          <w:i/>
+        </w:rPr>
+        <w:lastRenderedPageBreak/>
+        <w:t>See donor list, send request to donors for blood donations</w:t>
+      </w:r>
+      <w:r>
+        <w:rPr>
+          <w:i/>
+        </w:rPr>
+        <w:t>, filter based on blood group / distances to send bulk requests.</w:t>
+      </w:r>
+    </w:p>
+    <w:p>
+      <w:pPr>
+        <w:spacing w:before="240" w:after="240"/>
+        <w:rPr>
+          <w:i/>
+        </w:rPr>
+      </w:pPr>
+      <w:r>
+        <w:rPr>
+          <w:i/>
+          <w:noProof/>
+        </w:rPr>
+        <w:drawing>
+          <wp:inline distT="0" distB="0" distL="0" distR="0" wp14:anchorId="77095D40" wp14:editId="5A44AADE">
+            <wp:extent cx="3817620" cy="2156460"/>
+            <wp:effectExtent l="0" t="0" r="0" b="0"/>
+            <wp:docPr id="2053486056" name="Picture 2"/>
+            <wp:cNvGraphicFramePr>
+              <a:graphicFrameLocks xmlns:a="http://schemas.openxmlformats.org/drawingml/2006/main" noChangeAspect="1"/>
+            </wp:cNvGraphicFramePr>
+            <a:graphic xmlns:a="http://schemas.openxmlformats.org/drawingml/2006/main">
+              <a:graphicData uri="http://schemas.openxmlformats.org/drawingml/2006/picture">
+                <pic:pic xmlns:pic="http://schemas.openxmlformats.org/drawingml/2006/picture">
+                  <pic:nvPicPr>
+                    <pic:cNvPr id="2053486056" name="Picture 2053486056"/>
+                    <pic:cNvPicPr/>
+                  </pic:nvPicPr>
+                  <pic:blipFill rotWithShape="1">
+                    <a:blip r:embed="rId11" cstate="print">
+                      <a:extLst>
+                        <a:ext uri="{28A0092B-C50C-407E-A947-70E740481C1C}">
+                          <a14:useLocalDpi xmlns:a14="http://schemas.microsoft.com/office/drawing/2010/main" val="0"/>
+                        </a:ext>
+                      </a:extLst>
+                    </a:blip>
+                    <a:srcRect l="25128" t="22108" r="10641" b="13390"/>
+                    <a:stretch/>
+                  </pic:blipFill>
+                  <pic:spPr bwMode="auto">
+                    <a:xfrm>
+                      <a:off x="0" y="0"/>
+                      <a:ext cx="3817620" cy="2156460"/>
+                    </a:xfrm>
+                    <a:prstGeom prst="rect">
+                      <a:avLst/>
+                    </a:prstGeom>
+                    <a:ln>
+                      <a:noFill/>
+                    </a:ln>
+                    <a:extLst>
+                      <a:ext uri="{53640926-AAD7-44D8-BBD7-CCE9431645EC}">
+                        <a14:shadowObscured xmlns:a14="http://schemas.microsoft.com/office/drawing/2010/main"/>
+                      </a:ext>
+                    </a:extLst>
+                  </pic:spPr>
+                </pic:pic>
+              </a:graphicData>
+            </a:graphic>
+          </wp:inline>
+        </w:drawing>
+      </w:r>
+    </w:p>
+    <w:p>
+      <w:pPr>
+        <w:spacing w:before="240" w:after="240"/>
+        <w:rPr>
+          <w:i/>
+        </w:rPr>
+      </w:pPr>
+    </w:p>
+    <w:p>
+      <w:pPr>
         <w:pStyle w:val="Heading2"/>
         <w:keepNext w:val="0"/>
         <w:keepLines w:val="0"/>
@@ -2181,179 +2385,199 @@
         <w:rPr>
           <w:i/>
         </w:rPr>
+        <w:t>(What are the necessary components to support an MVP?  Data structures?  Storage considerations?  Web/cloud interactions?  Be sure to put in some thoughts as to how to measure your success here.  Call out dependencies on 3</w:t>
+      </w:r>
+      <w:r>
+        <w:rPr>
+          <w:i/>
+          <w:vertAlign w:val="superscript"/>
+        </w:rPr>
+        <w:t>rd</w:t>
+      </w:r>
+      <w:r>
+        <w:rPr>
+          <w:i/>
+        </w:rPr>
+        <w:t xml:space="preserve"> party services/APIs here, too)</w:t>
+      </w:r>
+    </w:p>
+    <w:p>
+      <w:pPr>
+        <w:spacing w:before="240" w:after="240"/>
+        <w:rPr>
+          <w:i/>
+        </w:rPr>
+      </w:pPr>
+      <w:r>
+        <w:rPr>
+          <w:i/>
+        </w:rPr>
+        <w:t xml:space="preserve"> </w:t>
+      </w:r>
+    </w:p>
+    <w:p>
+      <w:pPr>
+        <w:spacing w:before="240" w:after="240"/>
+        <w:rPr>
+          <w:b/>
+          <w:i/>
+        </w:rPr>
+      </w:pPr>
+      <w:r>
+        <w:rPr>
+          <w:b/>
+          <w:i/>
+          <w:sz w:val="21"/>
+          <w:szCs w:val="21"/>
+          <w:highlight w:val="white"/>
+        </w:rPr>
+        <w:t>System Components:</w:t>
+      </w:r>
+    </w:p>
+    <w:p>
+      <w:pPr>
+        <w:spacing w:before="240" w:after="240"/>
+        <w:rPr>
+          <w:i/>
+        </w:rPr>
+      </w:pPr>
+      <w:r>
+        <w:rPr>
+          <w:b/>
+          <w:i/>
+          <w:sz w:val="21"/>
+          <w:szCs w:val="21"/>
+          <w:highlight w:val="white"/>
+        </w:rPr>
+        <w:t xml:space="preserve">Mobile App: </w:t>
+      </w:r>
+      <w:r>
+        <w:rPr>
+          <w:i/>
+          <w:sz w:val="21"/>
+          <w:szCs w:val="21"/>
+          <w:highlight w:val="white"/>
+        </w:rPr>
+        <w:t xml:space="preserve">Consumer-side, web and mobile forms of accessibility for this application. Interface for the registration, login, blood donation requests as well as notifications and others, in </w:t>
+      </w:r>
+      <w:proofErr w:type="gramStart"/>
+      <w:r>
+        <w:rPr>
+          <w:i/>
+          <w:sz w:val="21"/>
+          <w:szCs w:val="21"/>
+          <w:highlight w:val="white"/>
+        </w:rPr>
+        <w:t>short</w:t>
+      </w:r>
+      <w:proofErr w:type="gramEnd"/>
+      <w:r>
+        <w:rPr>
+          <w:i/>
+          <w:sz w:val="21"/>
+          <w:szCs w:val="21"/>
+          <w:highlight w:val="white"/>
+        </w:rPr>
+        <w:t xml:space="preserve"> all the user interactions is provided.</w:t>
+      </w:r>
+    </w:p>
+    <w:p>
+      <w:pPr>
+        <w:spacing w:before="240" w:after="240"/>
+        <w:rPr>
+          <w:i/>
+        </w:rPr>
+      </w:pPr>
+      <w:r>
+        <w:rPr>
+          <w:b/>
+          <w:i/>
+          <w:sz w:val="21"/>
+          <w:szCs w:val="21"/>
+          <w:highlight w:val="white"/>
+        </w:rPr>
+        <w:t>Backend Server:</w:t>
+      </w:r>
+      <w:r>
+        <w:rPr>
+          <w:i/>
+          <w:sz w:val="21"/>
+          <w:szCs w:val="21"/>
+          <w:highlight w:val="white"/>
+        </w:rPr>
+        <w:t xml:space="preserve"> The critical element which is responsible for the orderly execution and completion of all user requests, storing the data as well as the connection between frontend interface, database, and any external services.  - Will use the app's codebase for the same.</w:t>
+      </w:r>
+    </w:p>
+    <w:p>
+      <w:pPr>
+        <w:spacing w:before="240" w:after="240"/>
+        <w:rPr>
+          <w:i/>
+        </w:rPr>
+      </w:pPr>
+      <w:r>
+        <w:rPr>
+          <w:b/>
+          <w:i/>
+          <w:sz w:val="21"/>
+          <w:szCs w:val="21"/>
+          <w:highlight w:val="white"/>
+        </w:rPr>
+        <w:t>Database:</w:t>
+      </w:r>
+      <w:r>
+        <w:rPr>
+          <w:i/>
+          <w:sz w:val="21"/>
+          <w:szCs w:val="21"/>
+          <w:highlight w:val="white"/>
+        </w:rPr>
+        <w:t xml:space="preserve"> Create a data management system to store user’s information, hospital details, blood donation requests and any other related data in an organized format. These systems implement a relational database like MySQL.</w:t>
+      </w:r>
+    </w:p>
+    <w:p>
+      <w:pPr>
+        <w:spacing w:before="240" w:after="240"/>
+        <w:rPr>
+          <w:i/>
+        </w:rPr>
+      </w:pPr>
+      <w:r>
+        <w:rPr>
+          <w:b/>
+          <w:i/>
+          <w:sz w:val="21"/>
+          <w:szCs w:val="21"/>
+          <w:highlight w:val="white"/>
+        </w:rPr>
+        <w:t>Authentication Service:</w:t>
+      </w:r>
+      <w:r>
+        <w:rPr>
+          <w:i/>
+          <w:sz w:val="21"/>
+          <w:szCs w:val="21"/>
+          <w:highlight w:val="white"/>
+        </w:rPr>
+        <w:t xml:space="preserve"> Ensures that there are authentication processes using stronger mechanisms for user authorization, such as multi-factor authentication (MFA). A better user experience should be provided via the linking with Firebase Authentication with analogous services and this will handle user sign-up, login, and session management.</w:t>
+      </w:r>
+    </w:p>
+    <w:p>
+      <w:pPr>
+        <w:spacing w:before="240" w:after="240"/>
+        <w:rPr>
+          <w:i/>
+        </w:rPr>
+      </w:pPr>
+      <w:r>
+        <w:rPr>
+          <w:b/>
+          <w:i/>
+          <w:sz w:val="21"/>
+          <w:szCs w:val="21"/>
+          <w:highlight w:val="white"/>
+        </w:rPr>
         <w:lastRenderedPageBreak/>
-        <w:t>(What are the necessary components to support an MVP?  Data structures?  Storage considerations?  Web/cloud interactions?  Be sure to put in some thoughts as to how to measure your success here.  Call out dependencies on 3</w:t>
-      </w:r>
-      <w:r>
-        <w:rPr>
-          <w:i/>
-          <w:vertAlign w:val="superscript"/>
-        </w:rPr>
-        <w:t>rd</w:t>
-      </w:r>
-      <w:r>
-        <w:rPr>
-          <w:i/>
-        </w:rPr>
-        <w:t xml:space="preserve"> party services/APIs here, too)</w:t>
-      </w:r>
-    </w:p>
-    <w:p>
-      <w:pPr>
-        <w:spacing w:before="240" w:after="240"/>
-        <w:rPr>
-          <w:i/>
-        </w:rPr>
-      </w:pPr>
-      <w:r>
-        <w:rPr>
-          <w:i/>
-        </w:rPr>
-        <w:t xml:space="preserve"> </w:t>
-      </w:r>
-    </w:p>
-    <w:p>
-      <w:pPr>
-        <w:spacing w:before="240" w:after="240"/>
-        <w:rPr>
-          <w:b/>
-          <w:i/>
-        </w:rPr>
-      </w:pPr>
-      <w:r>
-        <w:rPr>
-          <w:b/>
-          <w:i/>
-          <w:sz w:val="21"/>
-          <w:szCs w:val="21"/>
-          <w:highlight w:val="white"/>
-        </w:rPr>
-        <w:t>System Components:</w:t>
-      </w:r>
-    </w:p>
-    <w:p>
-      <w:pPr>
-        <w:spacing w:before="240" w:after="240"/>
-        <w:rPr>
-          <w:i/>
-        </w:rPr>
-      </w:pPr>
-      <w:r>
-        <w:rPr>
-          <w:b/>
-          <w:i/>
-          <w:sz w:val="21"/>
-          <w:szCs w:val="21"/>
-          <w:highlight w:val="white"/>
-        </w:rPr>
-        <w:t xml:space="preserve">Mobile App: </w:t>
-      </w:r>
-      <w:r>
-        <w:rPr>
-          <w:i/>
-          <w:sz w:val="21"/>
-          <w:szCs w:val="21"/>
-          <w:highlight w:val="white"/>
-        </w:rPr>
-        <w:t>Consumer-side, web and mobile forms of accessibility for this application. Interface for the registration, login, blood donation requests as well as notifications and others, in short all the user interactions is provided.</w:t>
-      </w:r>
-    </w:p>
-    <w:p>
-      <w:pPr>
-        <w:spacing w:before="240" w:after="240"/>
-        <w:rPr>
-          <w:i/>
-        </w:rPr>
-      </w:pPr>
-      <w:r>
-        <w:rPr>
-          <w:b/>
-          <w:i/>
-          <w:sz w:val="21"/>
-          <w:szCs w:val="21"/>
-          <w:highlight w:val="white"/>
-        </w:rPr>
-        <w:t>Backend Server:</w:t>
-      </w:r>
-      <w:r>
-        <w:rPr>
-          <w:i/>
-          <w:sz w:val="21"/>
-          <w:szCs w:val="21"/>
-          <w:highlight w:val="white"/>
-        </w:rPr>
-        <w:t xml:space="preserve"> The critical element which is responsible for the orderly execution and completion of all user requests, storing the data as well as the connection between frontend interface, database, and any external services.  - Will use the app's codebase for the same.</w:t>
-      </w:r>
-    </w:p>
-    <w:p>
-      <w:pPr>
-        <w:spacing w:before="240" w:after="240"/>
-        <w:rPr>
-          <w:i/>
-        </w:rPr>
-      </w:pPr>
-      <w:r>
-        <w:rPr>
-          <w:b/>
-          <w:i/>
-          <w:sz w:val="21"/>
-          <w:szCs w:val="21"/>
-          <w:highlight w:val="white"/>
-        </w:rPr>
-        <w:t>Database:</w:t>
-      </w:r>
-      <w:r>
-        <w:rPr>
-          <w:i/>
-          <w:sz w:val="21"/>
-          <w:szCs w:val="21"/>
-          <w:highlight w:val="white"/>
-        </w:rPr>
-        <w:t xml:space="preserve"> Create a data management system to store user’s information, hospital details, blood donation requests and any other related data in an organized format. These systems implement a relational database like MySQL.</w:t>
-      </w:r>
-    </w:p>
-    <w:p>
-      <w:pPr>
-        <w:spacing w:before="240" w:after="240"/>
-        <w:rPr>
-          <w:i/>
-        </w:rPr>
-      </w:pPr>
-      <w:r>
-        <w:rPr>
-          <w:b/>
-          <w:i/>
-          <w:sz w:val="21"/>
-          <w:szCs w:val="21"/>
-          <w:highlight w:val="white"/>
-        </w:rPr>
-        <w:t>Authentication Service:</w:t>
-      </w:r>
-      <w:r>
-        <w:rPr>
-          <w:i/>
-          <w:sz w:val="21"/>
-          <w:szCs w:val="21"/>
-          <w:highlight w:val="white"/>
-        </w:rPr>
-        <w:t xml:space="preserve"> Ensures that there are authentication processes using stronger mechanisms for user authorization, such as multi-factor authentication (MFA). A better user experience should be provided via the linking with Firebase Authentication with analogous services and this will handle user sign-up, login, and session management.</w:t>
-      </w:r>
-    </w:p>
-    <w:p>
-      <w:pPr>
-        <w:spacing w:before="240" w:after="240"/>
-        <w:rPr>
-          <w:i/>
-        </w:rPr>
-      </w:pPr>
-      <w:r>
-        <w:rPr>
-          <w:b/>
-          <w:i/>
-          <w:sz w:val="21"/>
-          <w:szCs w:val="21"/>
-          <w:highlight w:val="white"/>
-        </w:rPr>
         <w:t>Geolocation Service:</w:t>
       </w:r>
       <w:r>
@@ -2363,7 +2587,27 @@
           <w:szCs w:val="21"/>
           <w:highlight w:val="white"/>
         </w:rPr>
-        <w:t xml:space="preserve"> Create location based capabilities such as getting addresses of hospitals, blood donation centers and more. Keep track of blood donation drives also. Integration of mapping APIs such as Google Maps or </w:t>
+        <w:t xml:space="preserve"> Create </w:t>
+      </w:r>
+      <w:proofErr w:type="gramStart"/>
+      <w:r>
+        <w:rPr>
+          <w:i/>
+          <w:sz w:val="21"/>
+          <w:szCs w:val="21"/>
+          <w:highlight w:val="white"/>
+        </w:rPr>
+        <w:t>location based</w:t>
+      </w:r>
+      <w:proofErr w:type="gramEnd"/>
+      <w:r>
+        <w:rPr>
+          <w:i/>
+          <w:sz w:val="21"/>
+          <w:szCs w:val="21"/>
+          <w:highlight w:val="white"/>
+        </w:rPr>
+        <w:t xml:space="preserve"> capabilities such as getting addresses of hospitals, blood donation centers and more. Keep track of blood donation drives also. Integration of mapping APIs such as Google Maps or </w:t>
       </w:r>
       <w:proofErr w:type="spellStart"/>
       <w:r>
@@ -2456,7 +2700,27 @@
           <w:szCs w:val="21"/>
           <w:highlight w:val="white"/>
         </w:rPr>
-        <w:t xml:space="preserve"> Hospital staff search for blood donations through the server back-end, which checks for availability of nearby registered donors and pushes out notifications to those donors via email  and push notification.</w:t>
+        <w:t xml:space="preserve"> Hospital staff search for blood donations through the server back-end, which checks for availability of nearby registered donors and pushes out notifications to those donors via </w:t>
+      </w:r>
+      <w:proofErr w:type="gramStart"/>
+      <w:r>
+        <w:rPr>
+          <w:i/>
+          <w:sz w:val="21"/>
+          <w:szCs w:val="21"/>
+          <w:highlight w:val="white"/>
+        </w:rPr>
+        <w:t>email  and</w:t>
+      </w:r>
+      <w:proofErr w:type="gramEnd"/>
+      <w:r>
+        <w:rPr>
+          <w:i/>
+          <w:sz w:val="21"/>
+          <w:szCs w:val="21"/>
+          <w:highlight w:val="white"/>
+        </w:rPr>
+        <w:t xml:space="preserve"> push notification.</w:t>
       </w:r>
     </w:p>
     <w:p>
@@ -2517,7 +2781,6 @@
           <w:sz w:val="46"/>
           <w:szCs w:val="46"/>
         </w:rPr>
-        <w:lastRenderedPageBreak/>
         <w:t>Challenges and Open Questions</w:t>
       </w:r>
     </w:p>
@@ -2567,6 +2830,7 @@
         <w:t xml:space="preserve">: Ensuring scalability and performance of the </w:t>
       </w:r>
       <w:proofErr w:type="spellStart"/>
+      <w:proofErr w:type="gramStart"/>
       <w:r>
         <w:rPr>
           <w:i/>
@@ -2577,6 +2841,7 @@
         <w:t>application,especially</w:t>
       </w:r>
       <w:proofErr w:type="spellEnd"/>
+      <w:proofErr w:type="gramEnd"/>
       <w:r>
         <w:rPr>
           <w:i/>
@@ -2671,16 +2936,17 @@
           <w:szCs w:val="21"/>
           <w:highlight w:val="white"/>
         </w:rPr>
-        <w:t>Ensure the adherence to traditions and regulations of health services both in blood donation and in other healthcare areas. It will perhaps entail collaboration with legal experts in the quest of satisfactorily resolving the topic of intellectual property rights and insurance coverage.</w:t>
-      </w:r>
-    </w:p>
-    <w:p>
-      <w:pPr>
-        <w:spacing w:before="240" w:after="240"/>
-        <w:rPr>
-          <w:i/>
-        </w:rPr>
-      </w:pPr>
+        <w:t>Ensure the adherence to traditions and regulations of health services both in blood donation and in other healthcare areas. It will perhaps entail collaboration with legal experts in the quest of satisfactorily resolving the topic of intellectual property rights and insurance coverage</w:t>
+      </w:r>
+      <w:r>
+        <w:rPr>
+          <w:i/>
+          <w:sz w:val="21"/>
+          <w:szCs w:val="21"/>
+          <w:highlight w:val="white"/>
+        </w:rPr>
+        <w:t>.</w:t>
+      </w:r>
     </w:p>
     <w:p>
       <w:pPr>

</xml_diff>